<commit_message>
catalogue working well + added websockets - before adding ejs
</commit_message>
<xml_diff>
--- a/templates/programme.docx
+++ b/templates/programme.docx
@@ -553,19 +553,13 @@
               <w:t>:</w:t>
             </w:r>
             <w:r>
-              <w:t xml:space="preserve"> +++= </w:t>
-            </w:r>
-            <w:r>
-              <w:t>prix</w:t>
+              <w:t xml:space="preserve"> +++= prix</w:t>
             </w:r>
             <w:r>
               <w:t>ttc</w:t>
             </w:r>
             <w:r>
-              <w:t>_fromprog</w:t>
-            </w:r>
-            <w:r>
-              <w:t>+++</w:t>
+              <w:t>_fromprog+++</w:t>
             </w:r>
             <w:r>
               <w:rPr>
@@ -638,13 +632,7 @@
               <w:t>:</w:t>
             </w:r>
             <w:r>
-              <w:t>+++=</w:t>
-            </w:r>
-            <w:r>
-              <w:t xml:space="preserve">prixnonadherent_fromprog </w:t>
-            </w:r>
-            <w:r>
-              <w:t>+++</w:t>
+              <w:t>+++=prixnonadherent_fromprog +++</w:t>
             </w:r>
             <w:r>
               <w:rPr>
@@ -657,33 +645,6 @@
             </w:r>
             <w:r>
               <w:t xml:space="preserve"> </w:t>
-            </w:r>
-          </w:p>
-          <w:p>
-            <w:pPr>
-              <w:pStyle w:val="Normal-bleu"/>
-              <w:spacing w:after="0"/>
-              <w:rPr>
-                <w:lang w:val="en-US"/>
-              </w:rPr>
-            </w:pPr>
-            <w:r>
-              <w:rPr>
-                <w:lang w:val="en-US"/>
-              </w:rPr>
-              <w:t>+++IF lieuxdemij_cumul.join(', ').includes("</w:t>
-            </w:r>
-            <w:r>
-              <w:rPr>
-                <w:lang w:val="en-US"/>
-              </w:rPr>
-              <w:t>intra</w:t>
-            </w:r>
-            <w:r>
-              <w:rPr>
-                <w:lang w:val="en-US"/>
-              </w:rPr>
-              <w:t>")+++</w:t>
             </w:r>
           </w:p>
           <w:p>
@@ -692,7 +653,7 @@
               <w:spacing w:after="0"/>
             </w:pPr>
             <w:r>
-              <w:t>En intra : tarif sur devis</w:t>
+              <w:t>+++IF lieuxdemij_cumul.join(', ').includes("intra")+++</w:t>
             </w:r>
           </w:p>
           <w:p>
@@ -701,7 +662,37 @@
               <w:spacing w:after="0"/>
             </w:pPr>
             <w:r>
+              <w:t>En intra : tarif sur devis</w:t>
+            </w:r>
+          </w:p>
+          <w:p>
+            <w:pPr>
+              <w:pStyle w:val="Normal-bleu"/>
+              <w:spacing w:after="0"/>
+              <w:rPr>
+                <w:lang w:val="en-US"/>
+              </w:rPr>
+            </w:pPr>
+            <w:r>
+              <w:rPr>
+                <w:lang w:val="en-US"/>
+              </w:rPr>
               <w:t>+++END-IF+++</w:t>
+            </w:r>
+          </w:p>
+          <w:p>
+            <w:pPr>
+              <w:pStyle w:val="Normal-bleu"/>
+              <w:spacing w:after="0"/>
+              <w:rPr>
+                <w:lang w:val="en-US"/>
+              </w:rPr>
+            </w:pPr>
+            <w:r>
+              <w:rPr>
+                <w:lang w:val="en-US"/>
+              </w:rPr>
+              <w:t>+++IF ouvertepersaccomp_fromprog != null+++</w:t>
             </w:r>
           </w:p>
           <w:p>
@@ -710,15 +701,6 @@
               <w:spacing w:after="0"/>
             </w:pPr>
             <w:r>
-              <w:t>+++IF ouvertepersaccomp_fromprog != null+++</w:t>
-            </w:r>
-          </w:p>
-          <w:p>
-            <w:pPr>
-              <w:pStyle w:val="Normal-bleu"/>
-              <w:spacing w:after="0"/>
-            </w:pPr>
-            <w:r>
               <w:t>Personne accompagnée : moitié prix</w:t>
             </w:r>
           </w:p>
@@ -924,6 +906,97 @@
       </w:pPr>
     </w:p>
     <w:p>
+      <w:pPr>
+        <w:rPr>
+          <w:lang w:val="en-US"/>
+        </w:rPr>
+      </w:pPr>
+      <w:r>
+        <w:rPr>
+          <w:lang w:val="en-US"/>
+        </w:rPr>
+        <w:t>+++HTML `</w:t>
+      </w:r>
+    </w:p>
+    <w:p>
+      <w:pPr>
+        <w:rPr>
+          <w:lang w:val="en-US"/>
+        </w:rPr>
+      </w:pPr>
+      <w:r>
+        <w:rPr>
+          <w:lang w:val="en-US"/>
+        </w:rPr>
+        <w:t>&lt;meta charset="UTF-8"&gt;</w:t>
+      </w:r>
+    </w:p>
+    <w:p>
+      <w:pPr>
+        <w:rPr>
+          <w:lang w:val="en-US"/>
+        </w:rPr>
+      </w:pPr>
+      <w:r>
+        <w:rPr>
+          <w:lang w:val="en-US"/>
+        </w:rPr>
+        <w:t>&lt;body&gt;</w:t>
+      </w:r>
+    </w:p>
+    <w:p>
+      <w:pPr>
+        <w:rPr>
+          <w:lang w:val="en-US"/>
+        </w:rPr>
+      </w:pPr>
+      <w:r>
+        <w:rPr>
+          <w:lang w:val="en-US"/>
+        </w:rPr>
+        <w:t>${</w:t>
+      </w:r>
+      <w:proofErr w:type="spellStart"/>
+      <w:r>
+        <w:t>introcontexte_fromprog</w:t>
+      </w:r>
+      <w:proofErr w:type="spellEnd"/>
+      <w:r>
+        <w:rPr>
+          <w:lang w:val="en-US"/>
+        </w:rPr>
+        <w:t>}</w:t>
+      </w:r>
+    </w:p>
+    <w:p>
+      <w:pPr>
+        <w:rPr>
+          <w:lang w:val="en-US"/>
+        </w:rPr>
+      </w:pPr>
+      <w:r>
+        <w:rPr>
+          <w:lang w:val="en-US"/>
+        </w:rPr>
+        <w:t>&lt;/body&gt;</w:t>
+      </w:r>
+    </w:p>
+    <w:p>
+      <w:pPr>
+        <w:rPr>
+          <w:b/>
+          <w:bCs/>
+          <w:lang w:val="en-US"/>
+        </w:rPr>
+      </w:pPr>
+      <w:r>
+        <w:rPr>
+          <w:lang w:val="en-US"/>
+        </w:rPr>
+        <w:t>`+++</w:t>
+      </w:r>
+    </w:p>
+    <w:p>
       <w:r>
         <w:fldChar w:fldCharType="begin"/>
       </w:r>
@@ -951,6 +1024,7 @@
     </w:p>
     <w:p>
       <w:r>
+        <w:lastRenderedPageBreak/>
         <w:t>&lt;</w:t>
       </w:r>
       <w:proofErr w:type="spellStart"/>
@@ -1052,7 +1126,6 @@
         <w:rPr>
           <w:lang w:val="en-US"/>
         </w:rPr>
-        <w:lastRenderedPageBreak/>
         <w:t>Contenu</w:t>
       </w:r>
       <w:proofErr w:type="spellEnd"/>
@@ -1323,42 +1396,20 @@
       </w:r>
     </w:p>
     <w:p>
-      <w:pPr>
-        <w:rPr>
-          <w:lang w:val="en-US"/>
-        </w:rPr>
-      </w:pPr>
-      <w:r>
-        <w:rPr>
-          <w:lang w:val="en-US"/>
-        </w:rPr>
+      <w:r>
         <w:t>${</w:t>
       </w:r>
       <w:proofErr w:type="spellStart"/>
       <w:r>
-        <w:rPr>
-          <w:lang w:val="en-US"/>
-        </w:rPr>
         <w:t>modaliteseval_fromprog</w:t>
       </w:r>
       <w:proofErr w:type="spellEnd"/>
       <w:r>
-        <w:rPr>
-          <w:lang w:val="en-US"/>
-        </w:rPr>
         <w:t>}</w:t>
       </w:r>
     </w:p>
     <w:p>
-      <w:pPr>
-        <w:rPr>
-          <w:lang w:val="en-US"/>
-        </w:rPr>
-      </w:pPr>
-      <w:r>
-        <w:rPr>
-          <w:lang w:val="en-US"/>
-        </w:rPr>
+      <w:r>
         <w:t>&lt;/body&gt;</w:t>
       </w:r>
     </w:p>
@@ -1367,13 +1418,10 @@
         <w:rPr>
           <w:b/>
           <w:bCs/>
-          <w:lang w:val="en-US"/>
-        </w:rPr>
-      </w:pPr>
-      <w:r>
-        <w:rPr>
-          <w:lang w:val="en-US"/>
-        </w:rPr>
+        </w:rPr>
+      </w:pPr>
+      <w:r>
+        <w:lastRenderedPageBreak/>
         <w:t>`+++</w:t>
       </w:r>
     </w:p>
@@ -2377,7 +2425,7 @@
               <w:sz w:val="20"/>
               <w:szCs w:val="20"/>
             </w:rPr>
-            <w:t>2</w:t>
+            <w:t>3</w:t>
           </w:r>
           <w:r>
             <w:rPr>
@@ -2601,7 +2649,7 @@
               <w:sz w:val="20"/>
               <w:szCs w:val="20"/>
             </w:rPr>
-            <w:t>2</w:t>
+            <w:t>3</w:t>
           </w:r>
           <w:r>
             <w:rPr>

</xml_diff>